<commit_message>
w3c.py: <code> has complex content model (<loc>).
</commit_message>
<xml_diff>
--- a/xsd/doc/template.docx
+++ b/xsd/doc/template.docx
@@ -258,7 +258,7 @@
   <w:abstractNum w:abstractNumId="1" w15:restartNumberingAfterBreak="0">
     <w:nsid w:val="14CB7731"/>
     <w:multiLevelType w:val="multilevel"/>
-    <w:tmpl w:val="9738E69C"/>
+    <w:tmpl w:val="2E142A6C"/>
     <w:lvl w:ilvl="0">
       <w:start w:val="1"/>
       <w:numFmt w:val="decimal"/>
@@ -1732,7 +1732,7 @@
     <w:link w:val="Heading1Char"/>
     <w:uiPriority w:val="9"/>
     <w:qFormat/>
-    <w:rsid w:val="00DF5CD9"/>
+    <w:rsid w:val="00043180"/>
     <w:pPr>
       <w:keepNext/>
       <w:keepLines/>
@@ -1745,10 +1745,9 @@
     </w:pPr>
     <w:rPr>
       <w:rFonts w:ascii="Arial" w:eastAsia="Times New Roman" w:hAnsi="Arial" w:cs="Arial"/>
-      <w:b/>
-      <w:bCs/>
-      <w:sz w:val="32"/>
-      <w:szCs w:val="32"/>
+      <w:color w:val="005A9C"/>
+      <w:sz w:val="36"/>
+      <w:szCs w:val="36"/>
       <w:u w:val="single"/>
     </w:rPr>
   </w:style>
@@ -1760,7 +1759,7 @@
     <w:uiPriority w:val="9"/>
     <w:unhideWhenUsed/>
     <w:qFormat/>
-    <w:rsid w:val="0030012A"/>
+    <w:rsid w:val="00043180"/>
     <w:pPr>
       <w:keepNext/>
       <w:keepLines/>
@@ -1774,10 +1773,9 @@
     </w:pPr>
     <w:rPr>
       <w:rFonts w:ascii="Arial" w:eastAsia="Times New Roman" w:hAnsi="Arial" w:cs="Arial"/>
-      <w:b/>
-      <w:bCs/>
-      <w:sz w:val="24"/>
-      <w:szCs w:val="24"/>
+      <w:color w:val="005A9C"/>
+      <w:sz w:val="28"/>
+      <w:szCs w:val="28"/>
       <w:lang w:val="fr-FR"/>
     </w:rPr>
   </w:style>
@@ -1789,7 +1787,7 @@
     <w:uiPriority w:val="9"/>
     <w:unhideWhenUsed/>
     <w:qFormat/>
-    <w:rsid w:val="008B191B"/>
+    <w:rsid w:val="00134E8B"/>
     <w:pPr>
       <w:keepNext/>
       <w:numPr>
@@ -1804,8 +1802,9 @@
       <w:b/>
       <w:bCs/>
       <w:i/>
-      <w:sz w:val="20"/>
-      <w:szCs w:val="20"/>
+      <w:iCs/>
+      <w:sz w:val="24"/>
+      <w:szCs w:val="24"/>
     </w:rPr>
   </w:style>
   <w:style w:type="paragraph" w:styleId="Heading4">
@@ -1970,13 +1969,12 @@
     <w:name w:val="Heading 1 Char"/>
     <w:link w:val="Heading1"/>
     <w:uiPriority w:val="9"/>
-    <w:rsid w:val="00DF5CD9"/>
+    <w:rsid w:val="00043180"/>
     <w:rPr>
       <w:rFonts w:ascii="Arial" w:eastAsia="Times New Roman" w:hAnsi="Arial" w:cs="Arial"/>
-      <w:b/>
-      <w:bCs/>
-      <w:sz w:val="32"/>
-      <w:szCs w:val="32"/>
+      <w:color w:val="005A9C"/>
+      <w:sz w:val="36"/>
+      <w:szCs w:val="36"/>
       <w:u w:val="single"/>
       <w:lang w:val="en-US" w:eastAsia="en-US"/>
     </w:rPr>
@@ -1985,13 +1983,12 @@
     <w:name w:val="Heading 2 Char"/>
     <w:link w:val="Heading2"/>
     <w:uiPriority w:val="9"/>
-    <w:rsid w:val="0030012A"/>
+    <w:rsid w:val="00043180"/>
     <w:rPr>
       <w:rFonts w:ascii="Arial" w:eastAsia="Times New Roman" w:hAnsi="Arial" w:cs="Arial"/>
-      <w:b/>
-      <w:bCs/>
-      <w:sz w:val="24"/>
-      <w:szCs w:val="24"/>
+      <w:color w:val="005A9C"/>
+      <w:sz w:val="28"/>
+      <w:szCs w:val="28"/>
       <w:lang w:eastAsia="en-US"/>
     </w:rPr>
   </w:style>
@@ -1999,12 +1996,15 @@
     <w:name w:val="Heading 3 Char"/>
     <w:link w:val="Heading3"/>
     <w:uiPriority w:val="9"/>
-    <w:rsid w:val="008B191B"/>
+    <w:rsid w:val="00134E8B"/>
     <w:rPr>
       <w:rFonts w:ascii="Arial" w:eastAsia="Times New Roman" w:hAnsi="Arial" w:cs="Arial"/>
       <w:b/>
       <w:bCs/>
       <w:i/>
+      <w:iCs/>
+      <w:sz w:val="24"/>
+      <w:szCs w:val="24"/>
       <w:lang w:val="en-US" w:eastAsia="en-US"/>
     </w:rPr>
   </w:style>
@@ -2176,7 +2176,7 @@
       <w:outlineLvl w:val="9"/>
     </w:pPr>
     <w:rPr>
-      <w:bCs w:val="0"/>
+      <w:bCs/>
       <w:u w:val="none"/>
     </w:rPr>
   </w:style>
@@ -2531,8 +2531,10 @@
     <w:qFormat/>
     <w:rsid w:val="00B21DEF"/>
     <w:rPr>
+      <w:rFonts w:asciiTheme="minorHAnsi" w:hAnsiTheme="minorHAnsi"/>
       <w:b/>
       <w:color w:val="C00000"/>
+      <w:sz w:val="20"/>
     </w:rPr>
   </w:style>
   <w:style w:type="paragraph" w:styleId="NoSpacing">

</xml_diff>